<commit_message>
LMS 수정 사항 반영 - Binder 에 필요한 PDF 파일 위치 공통 처리(eSOP, LMS) - Digital Binder PDF(전체 Merge)
</commit_message>
<xml_diff>
--- a/src/main/resources/com/dtnsm/lms/xdocreport/CV2.docx
+++ b/src/main/resources/com/dtnsm/lms/xdocreport/CV2.docx
@@ -570,18 +570,7 @@
                 <w:sz w:val="20"/>
                 <w:lang w:eastAsia="ko-KR"/>
               </w:rPr>
-              <w:t>(</w:t>
-            </w:r>
-            <w:bookmarkStart w:id="0" w:name="_GoBack"/>
-            <w:bookmarkEnd w:id="0"/>
-            <w:r>
-              <w:rPr>
-                <w:rFonts w:ascii="Calibri" w:hAnsi="Calibri" w:cs="Calibri"/>
-                <w:b/>
-                <w:sz w:val="20"/>
-                <w:lang w:eastAsia="ko-KR"/>
-              </w:rPr>
-              <w:t>)</w:t>
+              <w:t>()</w:t>
             </w:r>
             <w:r>
               <w:rPr>
@@ -1570,8 +1559,8 @@
         <w:tblLook w:val="04A0" w:firstRow="1" w:lastRow="0" w:firstColumn="1" w:lastColumn="0" w:noHBand="0" w:noVBand="1"/>
       </w:tblPr>
       <w:tblGrid>
-        <w:gridCol w:w="3159"/>
-        <w:gridCol w:w="5867"/>
+        <w:gridCol w:w="3079"/>
+        <w:gridCol w:w="5947"/>
       </w:tblGrid>
       <w:tr>
         <w:tc>
@@ -1630,26 +1619,17 @@
               </w:rPr>
               <w:t>]&gt;&gt;</w:t>
             </w:r>
-            <w:proofErr w:type="spellStart"/>
-            <w:r>
-              <w:rPr>
-                <w:rFonts w:ascii="Calibri" w:hAnsi="Calibri" w:cs="Calibri"/>
-                <w:b/>
-                <w:sz w:val="20"/>
-                <w:lang w:eastAsia="ko-KR"/>
-              </w:rPr>
-              <w:t>size</w:t>
-            </w:r>
-            <w:r>
-              <w:rPr>
-                <w:rFonts w:ascii="Calibri" w:hAnsi="Calibri" w:cs="Calibri"/>
-                <w:b/>
-                <w:sz w:val="20"/>
-                <w:lang w:eastAsia="ko-KR"/>
-              </w:rPr>
-              <w:t>Licenses</w:t>
-            </w:r>
-            <w:proofErr w:type="spellEnd"/>
+            <w:r>
+              <w:rPr>
+                <w:rFonts w:ascii="Calibri" w:hAnsi="Calibri" w:cs="Calibri"/>
+                <w:b/>
+                <w:sz w:val="20"/>
+                <w:lang w:eastAsia="ko-KR"/>
+              </w:rPr>
+              <w:t>License</w:t>
+            </w:r>
+            <w:bookmarkStart w:id="0" w:name="_GoBack"/>
+            <w:bookmarkEnd w:id="0"/>
           </w:p>
         </w:tc>
         <w:tc>
@@ -1914,7 +1894,7 @@
                 <w:sz w:val="20"/>
                 <w:lang w:eastAsia="ko-KR"/>
               </w:rPr>
-              <w:t>Certifications</w:t>
+              <w:t>Certification</w:t>
             </w:r>
           </w:p>
         </w:tc>
@@ -2543,7 +2523,7 @@
                 <w:sz w:val="20"/>
                 <w:lang w:eastAsia="ko-KR"/>
               </w:rPr>
-              <w:t>Languages</w:t>
+              <w:t>Language</w:t>
             </w:r>
           </w:p>
         </w:tc>
@@ -8056,7 +8036,7 @@
 </file>
 
 <file path=customXml/itemProps1.xml><?xml version="1.0" encoding="utf-8"?>
-<ds:datastoreItem xmlns:ds="http://schemas.openxmlformats.org/officeDocument/2006/customXml" ds:itemID="{B7E1A343-6ABB-46DE-8D76-5275F3906EB3}">
+<ds:datastoreItem xmlns:ds="http://schemas.openxmlformats.org/officeDocument/2006/customXml" ds:itemID="{86A53C97-C619-4F2B-AE8B-336093D4E0CB}">
   <ds:schemaRefs>
     <ds:schemaRef ds:uri="http://schemas.openxmlformats.org/officeDocument/2006/bibliography"/>
   </ds:schemaRefs>

</xml_diff>